<commit_message>
corrections mineures et poursuite de "méthodes"
</commit_message>
<xml_diff>
--- a/edit/article_météo_v21.docx
+++ b/edit/article_météo_v21.docx
@@ -1372,21 +1372,7 @@
         <w:rPr>
           <w:rFonts w:ascii="Calibri" w:hAnsi="Calibri" w:cs="Calibri"/>
         </w:rPr>
-        <w:t>(</w:t>
-      </w:r>
-      <w:proofErr w:type="spellStart"/>
-      <w:r>
-        <w:rPr>
-          <w:rFonts w:ascii="Calibri" w:hAnsi="Calibri" w:cs="Calibri"/>
-        </w:rPr>
-        <w:t>Vayssier-Taussat</w:t>
-      </w:r>
-      <w:proofErr w:type="spellEnd"/>
-      <w:r>
-        <w:rPr>
-          <w:rFonts w:ascii="Calibri" w:hAnsi="Calibri" w:cs="Calibri"/>
-        </w:rPr>
-        <w:t>, Cosson, et al. 2015; Vayssier-Taussat, Kazimirova, et al. 2015)</w:t>
+        <w:t>(Vayssier-Taussat, Cosson, et al. 2015; Vayssier-Taussat, Kazimirova, et al. 2015)</w:t>
       </w:r>
       <w:r>
         <w:rPr>
@@ -2993,7 +2979,20 @@
       </w:r>
       <w:proofErr w:type="spellEnd"/>
       <w:r>
-        <w:t xml:space="preserve">. en particulier. Une synthèse d’une large part des travaux disponibles permet de constater que cette aire de répartition a tendance à gagner en altitude et en longitude vers le nord </w:t>
+        <w:t xml:space="preserve">. en particulier. Une synthèse d’une large part des travaux disponibles permet de constater que cette aire de répartition a tendance à gagner en altitude et en </w:t>
+      </w:r>
+      <w:del w:id="1" w:author="Godard" w:date="2020-05-22T18:12:00Z">
+        <w:r>
+          <w:delText xml:space="preserve">longitude </w:delText>
+        </w:r>
+      </w:del>
+      <w:ins w:id="2" w:author="Godard" w:date="2020-05-22T18:12:00Z">
+        <w:r>
+          <w:t xml:space="preserve">latitude </w:t>
+        </w:r>
+      </w:ins>
+      <w:r>
+        <w:t xml:space="preserve">vers le nord </w:t>
       </w:r>
       <w:r>
         <w:fldChar w:fldCharType="begin"/>
@@ -3077,8 +3076,48 @@
       <w:r>
         <w:t xml:space="preserve"> Cette météorologie est à l’échelle des paysages car elle provient des stations de Météo </w:t>
       </w:r>
-      <w:r>
-        <w:t>France et pas de capteurs disséminés à hauteur de tiques dans les sous-bois, les parcs ou les jardins.</w:t>
+      <w:del w:id="3" w:author="Godard" w:date="2020-05-22T18:13:00Z">
+        <w:r>
+          <w:delText>France</w:delText>
+        </w:r>
+      </w:del>
+      <w:ins w:id="4" w:author="Godard" w:date="2020-05-22T18:13:00Z">
+        <w:r>
+          <w:t xml:space="preserve">France (plus précisément du fournisseur </w:t>
+        </w:r>
+        <w:proofErr w:type="spellStart"/>
+        <w:r>
+          <w:t>Dark</w:t>
+        </w:r>
+      </w:ins>
+      <w:proofErr w:type="spellEnd"/>
+      <w:ins w:id="5" w:author="Godard" w:date="2020-05-22T18:18:00Z">
+        <w:r>
+          <w:t xml:space="preserve"> </w:t>
+        </w:r>
+        <w:proofErr w:type="spellStart"/>
+        <w:r>
+          <w:t>S</w:t>
+        </w:r>
+      </w:ins>
+      <w:ins w:id="6" w:author="Godard" w:date="2020-05-22T18:13:00Z">
+        <w:r>
+          <w:t>ky</w:t>
+        </w:r>
+      </w:ins>
+      <w:proofErr w:type="spellEnd"/>
+      <w:ins w:id="7" w:author="Godard" w:date="2020-05-22T18:18:00Z">
+        <w:r>
+          <w:t xml:space="preserve"> API</w:t>
+        </w:r>
+      </w:ins>
+      <w:ins w:id="8" w:author="Godard" w:date="2020-05-22T18:13:00Z">
+        <w:r>
+          <w:t>, cf. infra)</w:t>
+        </w:r>
+      </w:ins>
+      <w:r>
+        <w:t xml:space="preserve"> et pas de capteurs disséminés à hauteur de tiques dans les sous-bois, les parcs ou les jardins.</w:t>
       </w:r>
       <w:r>
         <w:t xml:space="preserve"> Elle doit venir qualifier les données issues des signalements envoyés par les </w:t>
@@ -3372,7 +3411,7 @@
       </w:r>
     </w:p>
     <w:p>
-      <w:commentRangeStart w:id="1"/>
+      <w:commentRangeStart w:id="9"/>
       <w:r>
         <w:rPr>
           <w:rFonts w:ascii="Calibri" w:hAnsi="Calibri" w:cs="Calibri"/>
@@ -3380,16 +3419,16 @@
         </w:rPr>
         <w:t>Nb d’enregistrement récupéré / nb d’enregistrements conservés après nettoyage qui consiste en quoi ? Les principaux problèmes.</w:t>
       </w:r>
-      <w:commentRangeEnd w:id="1"/>
+      <w:commentRangeEnd w:id="9"/>
       <w:r>
         <w:rPr>
           <w:rStyle w:val="Marquedecommentaire"/>
         </w:rPr>
-        <w:commentReference w:id="1"/>
-      </w:r>
-    </w:p>
-    <w:p>
-      <w:commentRangeStart w:id="2"/>
+        <w:commentReference w:id="9"/>
+      </w:r>
+    </w:p>
+    <w:p>
+      <w:commentRangeStart w:id="10"/>
       <w:r>
         <w:t xml:space="preserve">Faire un topo sur la collecte des données DS.net ou Météo France où description du point d’enregistrement (station standard ou données </w:t>
       </w:r>
@@ -3401,12 +3440,12 @@
       <w:r>
         <w:t> ?)</w:t>
       </w:r>
-      <w:commentRangeEnd w:id="2"/>
+      <w:commentRangeEnd w:id="10"/>
       <w:r>
         <w:rPr>
           <w:rStyle w:val="Marquedecommentaire"/>
         </w:rPr>
-        <w:commentReference w:id="2"/>
+        <w:commentReference w:id="10"/>
       </w:r>
     </w:p>
     <w:p>
@@ -3503,7 +3542,12 @@
         <w:t>Si l</w:t>
       </w:r>
       <w:r>
-        <w:t xml:space="preserve">es données qui vont être présentées ici sont </w:t>
+        <w:t>es données qui vont être prése</w:t>
+      </w:r>
+      <w:bookmarkStart w:id="11" w:name="_GoBack"/>
+      <w:bookmarkEnd w:id="11"/>
+      <w:r>
+        <w:t xml:space="preserve">ntées ici sont </w:t>
       </w:r>
       <w:r>
         <w:t xml:space="preserve">bien </w:t>
@@ -3608,10 +3652,17 @@
       <w:r>
         <w:t xml:space="preserve">Ce sont ici les </w:t>
       </w:r>
-    </w:p>
-    <w:p>
-      <w:r>
-        <w:t xml:space="preserve">Variables abiotiques </w:t>
+      <w:r>
+        <w:t>v</w:t>
+      </w:r>
+      <w:r>
+        <w:t>ariables abiotiques</w:t>
+      </w:r>
+      <w:r>
+        <w:t xml:space="preserve"> qui sont recherchées</w:t>
+      </w:r>
+      <w:r>
+        <w:t xml:space="preserve"> </w:t>
       </w:r>
       <w:r>
         <w:t>Cat thèse p.175-177 t°, précipitation, humidité, éclairement</w:t>
@@ -3645,6 +3696,54 @@
       </w:r>
     </w:p>
     <w:p>
+      <w:pPr>
+        <w:ind w:left="708"/>
+      </w:pPr>
+      <w:r>
+        <w:t xml:space="preserve">Hauser et al. </w:t>
+      </w:r>
+      <w:r>
+        <w:rPr>
+          <w:i/>
+          <w:iCs/>
+        </w:rPr>
+        <w:t xml:space="preserve">Parasites &amp; </w:t>
+      </w:r>
+      <w:proofErr w:type="spellStart"/>
+      <w:r>
+        <w:rPr>
+          <w:i/>
+          <w:iCs/>
+        </w:rPr>
+        <w:t>Vectors</w:t>
+      </w:r>
+      <w:proofErr w:type="spellEnd"/>
+      <w:r>
+        <w:rPr>
+          <w:i/>
+          <w:iCs/>
+        </w:rPr>
+        <w:t xml:space="preserve"> </w:t>
+      </w:r>
+      <w:r>
+        <w:t xml:space="preserve">(2018) 11:289, </w:t>
+      </w:r>
+      <w:hyperlink r:id="rId10" w:history="1">
+        <w:r>
+          <w:rPr>
+            <w:rStyle w:val="Lienhypertexte"/>
+          </w:rPr>
+          <w:t>https://doi.org/10.1186/s13071-018-2876-7</w:t>
+        </w:r>
+      </w:hyperlink>
+    </w:p>
+    <w:p>
+      <w:pPr>
+        <w:ind w:left="708"/>
+        <w:rPr>
+          <w:lang w:val="en-US"/>
+        </w:rPr>
+      </w:pPr>
       <w:r>
         <w:t xml:space="preserve">Humidité atmosphérique </w:t>
       </w:r>
@@ -3652,7 +3751,13 @@
         <w:fldChar w:fldCharType="begin"/>
       </w:r>
       <w:r>
-        <w:instrText xml:space="preserve"> ADDIN ZOTERO_ITEM CSL_CITATION {"citationID":"OC4SFOCs","properties":{"formattedCitation":"(Paltridge, Arking, and Pook 2009)","plainCitation":"(Paltridge, Arking, and Pook 2009)","noteIndex":0},"citationItems":[{"id":88,"uris":["http://zotero.org/users/local/UEuxHZ0O/items/LUXNLRUV"],"uri":["http://zotero.org/users/local/UEuxHZ0O/items/LUXNLRUV"],"itemData":{"id":88,"type":"article-journal","abstract":"The National Centers for Environmental Prediction (NCEP) reanalysis data on tropospheric humidity are examined for the period 1973 to 2007. It is accepted that radiosonde-derived humidity data must be treated with great caution, particularly at altitudes above the 500 hPa pressure level. With that caveat, the face-value 35-year trend in zonal-average annual-average specific humidity q is significantly negative at all altitudes above 850 hPa (roughly the top of the convective boundary layer) in the tropics and southern midlatitudes and at altitudes above 600 hPa in the northern midlatitudes. It is significantly positive below 850 hPa in all three zones, as might be expected in a mixed layer with rising temperatures over a moist surface. The results are qualitatively consistent with trends in NCEP atmospheric temperatures (which must also be treated with great caution) that show an increase in the stability of the convective boundary layer as the global temperature has risen over the period. The upper-level negative trends in q are inconsistent with climate-model calculations and are largely (but not completely) inconsistent with satellite data. Water vapor feedback in climate models is positive mainly because of their roughly constant relative humidity (i.e., increasing q) in the mid-to-upper troposphere as the planet warms. Negative trends in q as found in the NCEP data would imply that long-term water vapor feedback is negative—that it would reduce rather than amplify the response of the climate system to external forcing such as that from increasing atmospheric CO2. In this context, it is important to establish what (if any) aspects of the observed trends survive detailed examination of the impact of past changes of radiosonde instrumentation and protocol within the various international networks.","container-title":"Theoretical and Applied Climatology","DOI":"10.1007/s00704-009-0117-x","ISSN":"1434-4483","issue":"3","journalAbbreviation":"Theor Appl Climatol","language":"en","page":"351-359","source":"Springer Link","title":"Trends in middle- and upper-level tropospheric humidity from NCEP reanalysis data","volume":"98","author":[{"family":"Paltridge","given":"Garth"},{"family":"Arking","given":"Albert"},{"family":"Pook","given":"Michael"}],"issued":{"date-parts":[["2009",10,1]]}}}],"schema":"https://github.com/citation-style-language/schema/raw/master/csl-citation.json"} </w:instrText>
+        <w:instrText xml:space="preserve"> ADDIN ZOTERO_ITEM CSL_CITATION {"citationID":"OC4SFOCs","properties":{"formattedCitation":"(Paltridge, Arking, and Pook 2009)","plainCitation":"(Paltridge, Arking, and Pook 2009)","noteIndex":0},"citationItems":[{"id":88,"uris":["http://zotero.org/users/local/UEuxHZ0O/items/LUXNLRUV"],"uri":["http://zotero.org/users/local/UEuxHZ0O/items/LUXNLRUV"],"itemData":{"id":88,"type":"article-journal","abstract":"The National Centers for Environmental Prediction (NCEP) reanalysis data on tropospheric humidity are examined for the period 1973 to 2007. It is accepted that radiosonde-derived humidity data must be treated with great caution, particularly at altitudes above the 500 hPa pressure level. With that caveat, the face-value 35-year trend in zonal-average annual-average specific humidity q is significantly negative at all altitudes above 850 hPa (roughly the top of the convective boundary layer) in the tropics and southern midlatitudes and at altitudes above 600 hPa in the northern midlatitudes. It is significantly positive below 850 hPa in all three zones, as might be expected in a mixed layer with rising temperatures over a moist surface. The results are qualitatively consistent with trends in NCEP atmospheric temperatures (which must also be treated with great caution) that show </w:instrText>
+      </w:r>
+      <w:r>
+        <w:rPr>
+          <w:lang w:val="en-US"/>
+        </w:rPr>
+        <w:instrText xml:space="preserve">an increase in the stability of the convective boundary layer as the global temperature has risen over the period. The upper-level negative trends in q are inconsistent with climate-model calculations and are largely (but not completely) inconsistent with satellite data. Water vapor feedback in climate models is positive mainly because of their roughly constant relative humidity (i.e., increasing q) in the mid-to-upper troposphere as the planet warms. Negative trends in q as found in the NCEP data would imply that long-term water vapor feedback is negative—that it would reduce rather than amplify the response of the climate system to external forcing such as that from increasing atmospheric CO2. In this context, it is important to establish what (if any) aspects of the observed trends survive detailed examination of the impact of past changes of radiosonde instrumentation and protocol within the various international networks.","container-title":"Theoretical and Applied Climatology","DOI":"10.1007/s00704-009-0117-x","ISSN":"1434-4483","issue":"3","journalAbbreviation":"Theor Appl Climatol","language":"en","page":"351-359","source":"Springer Link","title":"Trends in middle- and upper-level tropospheric humidity from NCEP reanalysis data","volume":"98","author":[{"family":"Paltridge","given":"Garth"},{"family":"Arking","given":"Albert"},{"family":"Pook","given":"Michael"}],"issued":{"date-parts":[["2009",10,1]]}}}],"schema":"https://github.com/citation-style-language/schema/raw/master/csl-citation.json"} </w:instrText>
       </w:r>
       <w:r>
         <w:fldChar w:fldCharType="separate"/>
@@ -3660,14 +3765,66 @@
       <w:r>
         <w:rPr>
           <w:rFonts w:ascii="Calibri" w:hAnsi="Calibri" w:cs="Calibri"/>
-        </w:rPr>
-        <w:t>(Paltridge, Arking, and Pook 2009)</w:t>
+          <w:lang w:val="en-US"/>
+        </w:rPr>
+        <w:t>(</w:t>
+      </w:r>
+      <w:proofErr w:type="spellStart"/>
+      <w:r>
+        <w:rPr>
+          <w:rFonts w:ascii="Calibri" w:hAnsi="Calibri" w:cs="Calibri"/>
+          <w:lang w:val="en-US"/>
+        </w:rPr>
+        <w:t>Paltridge</w:t>
+      </w:r>
+      <w:proofErr w:type="spellEnd"/>
+      <w:r>
+        <w:rPr>
+          <w:rFonts w:ascii="Calibri" w:hAnsi="Calibri" w:cs="Calibri"/>
+          <w:lang w:val="en-US"/>
+        </w:rPr>
+        <w:t xml:space="preserve">, </w:t>
+      </w:r>
+      <w:proofErr w:type="spellStart"/>
+      <w:r>
+        <w:rPr>
+          <w:rFonts w:ascii="Calibri" w:hAnsi="Calibri" w:cs="Calibri"/>
+          <w:lang w:val="en-US"/>
+        </w:rPr>
+        <w:t>Arking</w:t>
+      </w:r>
+      <w:proofErr w:type="spellEnd"/>
+      <w:r>
+        <w:rPr>
+          <w:rFonts w:ascii="Calibri" w:hAnsi="Calibri" w:cs="Calibri"/>
+          <w:lang w:val="en-US"/>
+        </w:rPr>
+        <w:t xml:space="preserve">, and </w:t>
+      </w:r>
+      <w:proofErr w:type="spellStart"/>
+      <w:r>
+        <w:rPr>
+          <w:rFonts w:ascii="Calibri" w:hAnsi="Calibri" w:cs="Calibri"/>
+          <w:lang w:val="en-US"/>
+        </w:rPr>
+        <w:t>Pook</w:t>
+      </w:r>
+      <w:proofErr w:type="spellEnd"/>
+      <w:r>
+        <w:rPr>
+          <w:rFonts w:ascii="Calibri" w:hAnsi="Calibri" w:cs="Calibri"/>
+          <w:lang w:val="en-US"/>
+        </w:rPr>
+        <w:t xml:space="preserve"> 2009)</w:t>
       </w:r>
       <w:r>
         <w:fldChar w:fldCharType="end"/>
       </w:r>
     </w:p>
     <w:p>
+      <w:pPr>
+        <w:ind w:left="708"/>
+      </w:pPr>
       <w:proofErr w:type="spellStart"/>
       <w:r>
         <w:t>Climate</w:t>
@@ -3748,8 +3905,92 @@
       </w:r>
     </w:p>
     <w:p>
+      <w:pPr>
+        <w:ind w:left="708"/>
+      </w:pPr>
+      <w:r>
+        <w:t>T°C</w:t>
+      </w:r>
+    </w:p>
+    <w:p>
+      <w:pPr>
+        <w:ind w:left="708"/>
+      </w:pPr>
+      <w:r>
+        <w:t xml:space="preserve">Hauser et al. </w:t>
+      </w:r>
+      <w:r>
+        <w:rPr>
+          <w:i/>
+          <w:iCs/>
+        </w:rPr>
+        <w:t xml:space="preserve">Parasites &amp; </w:t>
+      </w:r>
       <w:proofErr w:type="spellStart"/>
       <w:r>
+        <w:rPr>
+          <w:i/>
+          <w:iCs/>
+        </w:rPr>
+        <w:t>Vectors</w:t>
+      </w:r>
+      <w:proofErr w:type="spellEnd"/>
+      <w:r>
+        <w:rPr>
+          <w:i/>
+          <w:iCs/>
+        </w:rPr>
+        <w:t xml:space="preserve"> </w:t>
+      </w:r>
+      <w:r>
+        <w:t xml:space="preserve">(2018) </w:t>
+      </w:r>
+      <w:proofErr w:type="gramStart"/>
+      <w:r>
+        <w:t>11:</w:t>
+      </w:r>
+      <w:proofErr w:type="gramEnd"/>
+      <w:r>
+        <w:t>289, https://doi.org/10.1186/s13071-018-2876-7</w:t>
+      </w:r>
+    </w:p>
+    <w:p>
+      <w:pPr>
+        <w:ind w:left="708"/>
+      </w:pPr>
+      <w:r>
+        <w:t>7°C et 27°C</w:t>
+      </w:r>
+    </w:p>
+    <w:p>
+      <w:pPr>
+        <w:ind w:left="708"/>
+      </w:pPr>
+      <w:r>
+        <w:t xml:space="preserve">L’activité des tiques, au moins pour l’espèce I. </w:t>
+      </w:r>
+      <w:proofErr w:type="spellStart"/>
+      <w:r>
+        <w:t>ricinus</w:t>
+      </w:r>
+      <w:proofErr w:type="spellEnd"/>
+      <w:r>
+        <w:t xml:space="preserve"> de l’espèce est décrite comme importante la nuit si les température et sécheresse diurne sont trop </w:t>
+      </w:r>
+      <w:proofErr w:type="gramStart"/>
+      <w:r>
+        <w:t>importantes .</w:t>
+      </w:r>
+      <w:proofErr w:type="gramEnd"/>
+    </w:p>
+    <w:p>
+      <w:pPr>
+        <w:ind w:left="708"/>
+      </w:pPr>
+    </w:p>
+    <w:p>
+      <w:proofErr w:type="spellStart"/>
+      <w:r>
         <w:t>Climatic</w:t>
       </w:r>
       <w:proofErr w:type="spellEnd"/>
@@ -3789,6 +4030,81 @@
         <w:fldChar w:fldCharType="end"/>
       </w:r>
     </w:p>
+    <w:p>
+      <w:pPr>
+        <w:ind w:left="708"/>
+      </w:pPr>
+      <w:proofErr w:type="spellStart"/>
+      <w:r>
+        <w:t>Deficit</w:t>
+      </w:r>
+      <w:proofErr w:type="spellEnd"/>
+      <w:r>
+        <w:t xml:space="preserve"> de saturation IPCC 2013 </w:t>
+      </w:r>
+      <w:hyperlink r:id="rId11" w:history="1">
+        <w:r>
+          <w:rPr>
+            <w:rStyle w:val="Lienhypertexte"/>
+          </w:rPr>
+          <w:t>http://www.ipcc.ch/pdf/assessmentreport/ar5/wg1/WG1AR5_Chapter11_FINAL.pdf</w:t>
+        </w:r>
+      </w:hyperlink>
+    </w:p>
+    <w:p>
+      <w:pPr>
+        <w:ind w:left="708"/>
+      </w:pPr>
+      <w:r>
+        <w:t xml:space="preserve">Hauser et al. </w:t>
+      </w:r>
+      <w:r>
+        <w:rPr>
+          <w:i/>
+          <w:iCs/>
+        </w:rPr>
+        <w:t xml:space="preserve">Parasites &amp; </w:t>
+      </w:r>
+      <w:proofErr w:type="spellStart"/>
+      <w:r>
+        <w:rPr>
+          <w:i/>
+          <w:iCs/>
+        </w:rPr>
+        <w:t>Vectors</w:t>
+      </w:r>
+      <w:proofErr w:type="spellEnd"/>
+      <w:r>
+        <w:rPr>
+          <w:i/>
+          <w:iCs/>
+        </w:rPr>
+        <w:t xml:space="preserve"> </w:t>
+      </w:r>
+      <w:r>
+        <w:t xml:space="preserve">(2018) 11:289, </w:t>
+      </w:r>
+      <w:hyperlink r:id="rId12" w:history="1">
+        <w:r>
+          <w:rPr>
+            <w:rStyle w:val="Lienhypertexte"/>
+          </w:rPr>
+          <w:t>https://doi.org/10.1186/s13071-018-2876-7</w:t>
+        </w:r>
+      </w:hyperlink>
+      <w:r>
+        <w:t xml:space="preserve">, </w:t>
+      </w:r>
+    </w:p>
+    <w:p>
+      <w:pPr>
+        <w:ind w:left="708"/>
+      </w:pPr>
+      <w:r>
+        <w:t>SD à 6mmHG seuil au-delà duquel les tiques et en particulier les nymphes ne se trouvent presque plus en phase de recherche d’hôtes</w:t>
+      </w:r>
+    </w:p>
+    <w:p/>
     <w:p/>
     <w:p>
       <w:pPr>
@@ -3899,6 +4215,7 @@
         </w:numPr>
       </w:pPr>
       <w:r>
+        <w:lastRenderedPageBreak/>
         <w:t>Cartographie des signalements de piqures</w:t>
       </w:r>
     </w:p>
@@ -4002,14 +4319,7 @@
         <w:rPr>
           <w:i/>
         </w:rPr>
-        <w:t xml:space="preserve">2017 et 2003) ont été observées au XXIe siècle. À l’échelle saisonnière, c’est l’été qui se réchauffe le plus, avec des hausses de l’ordre de 0,4 °C par décennie (températures minimales et </w:t>
-      </w:r>
-      <w:r>
-        <w:rPr>
-          <w:i/>
-        </w:rPr>
-        <w:lastRenderedPageBreak/>
-        <w:t>maximales), suivi par le printemps avec une hausse de 0,3 °C par décennie. En automne et en hiver, les tendances sont également à la hausse mais les valeurs moins fortes : 0,2 à 0,3 °C par décennies.</w:t>
+        <w:t>2017 et 2003) ont été observées au XXIe siècle. À l’échelle saisonnière, c’est l’été qui se réchauffe le plus, avec des hausses de l’ordre de 0,4 °C par décennie (températures minimales et maximales), suivi par le printemps avec une hausse de 0,3 °C par décennie. En automne et en hiver, les tendances sont également à la hausse mais les valeurs moins fortes : 0,2 à 0,3 °C par décennies.</w:t>
       </w:r>
       <w:r>
         <w:t xml:space="preserve"> » </w:t>
@@ -4118,77 +4428,7 @@
         <w:rPr>
           <w:rFonts w:ascii="Calibri" w:hAnsi="Calibri" w:cs="Calibri"/>
         </w:rPr>
-        <w:t>(</w:t>
-      </w:r>
-      <w:proofErr w:type="spellStart"/>
-      <w:r>
-        <w:rPr>
-          <w:rFonts w:ascii="Calibri" w:hAnsi="Calibri" w:cs="Calibri"/>
-        </w:rPr>
-        <w:t>Guivarch</w:t>
-      </w:r>
-      <w:proofErr w:type="spellEnd"/>
-      <w:r>
-        <w:rPr>
-          <w:rFonts w:ascii="Calibri" w:hAnsi="Calibri" w:cs="Calibri"/>
-        </w:rPr>
-        <w:t xml:space="preserve"> and </w:t>
-      </w:r>
-      <w:proofErr w:type="spellStart"/>
-      <w:r>
-        <w:rPr>
-          <w:rFonts w:ascii="Calibri" w:hAnsi="Calibri" w:cs="Calibri"/>
-        </w:rPr>
-        <w:t>Rozenberg</w:t>
-      </w:r>
-      <w:proofErr w:type="spellEnd"/>
-      <w:r>
-        <w:rPr>
-          <w:rFonts w:ascii="Calibri" w:hAnsi="Calibri" w:cs="Calibri"/>
-        </w:rPr>
-        <w:t xml:space="preserve"> </w:t>
-      </w:r>
-      <w:proofErr w:type="spellStart"/>
-      <w:r>
-        <w:rPr>
-          <w:rFonts w:ascii="Calibri" w:hAnsi="Calibri" w:cs="Calibri"/>
-        </w:rPr>
-        <w:t>n.d</w:t>
-      </w:r>
-      <w:proofErr w:type="spellEnd"/>
-      <w:r>
-        <w:rPr>
-          <w:rFonts w:ascii="Calibri" w:hAnsi="Calibri" w:cs="Calibri"/>
-        </w:rPr>
-        <w:t xml:space="preserve">.; Moss and </w:t>
-      </w:r>
-      <w:proofErr w:type="spellStart"/>
-      <w:r>
-        <w:rPr>
-          <w:rFonts w:ascii="Calibri" w:hAnsi="Calibri" w:cs="Calibri"/>
-        </w:rPr>
-        <w:t>Intergovernmental</w:t>
-      </w:r>
-      <w:proofErr w:type="spellEnd"/>
-      <w:r>
-        <w:rPr>
-          <w:rFonts w:ascii="Calibri" w:hAnsi="Calibri" w:cs="Calibri"/>
-        </w:rPr>
-        <w:t xml:space="preserve"> Panel on </w:t>
-      </w:r>
-      <w:proofErr w:type="spellStart"/>
-      <w:r>
-        <w:rPr>
-          <w:rFonts w:ascii="Calibri" w:hAnsi="Calibri" w:cs="Calibri"/>
-        </w:rPr>
-        <w:t>Climate</w:t>
-      </w:r>
-      <w:proofErr w:type="spellEnd"/>
-      <w:r>
-        <w:rPr>
-          <w:rFonts w:ascii="Calibri" w:hAnsi="Calibri" w:cs="Calibri"/>
-        </w:rPr>
-        <w:t xml:space="preserve"> Change 2008)</w:t>
+        <w:t>(Guivarch and Rozenberg n.d.; Moss and Intergovernmental Panel on Climate Change 2008)</w:t>
       </w:r>
       <w:r>
         <w:fldChar w:fldCharType="end"/>
@@ -4243,312 +4483,281 @@
           <w:rFonts w:ascii="Calibri" w:hAnsi="Calibri" w:cs="Calibri"/>
           <w:szCs w:val="24"/>
         </w:rPr>
-        <w:t>(</w:t>
+        <w:t>(Aubé, D. 2016)</w:t>
+      </w:r>
+      <w:r>
+        <w:fldChar w:fldCharType="end"/>
+      </w:r>
+      <w:r>
+        <w:t xml:space="preserve"> .</w:t>
+      </w:r>
+    </w:p>
+    <w:p/>
+    <w:p>
+      <w:r>
+        <w:t>Précipitations</w:t>
+      </w:r>
+    </w:p>
+    <w:p>
+      <w:r>
+        <w:t xml:space="preserve">En Île-de-France, le signal n’est pas très évident. Il y a bien </w:t>
+      </w:r>
+      <w:r>
+        <w:t>une légère augmentation des cumuls annuels</w:t>
+      </w:r>
+      <w:r>
+        <w:t>, mais elle n’est pas aussi nette que l’augmentation des températures. D’un point de vue saisonnier</w:t>
+      </w:r>
+      <w:r>
+        <w:t xml:space="preserve">, </w:t>
+      </w:r>
+      <w:r>
+        <w:t>« </w:t>
+      </w:r>
+      <w:r>
+        <w:t>l</w:t>
+      </w:r>
+      <w:r>
+        <w:rPr>
+          <w:i/>
+        </w:rPr>
+        <w:t>es automnes sont légèrement plus secs, tandis que les autres saisons sont légèrement plus humides, mais les variations restent faibles.</w:t>
+      </w:r>
+      <w:r>
+        <w:t xml:space="preserve"> » </w:t>
+      </w:r>
+      <w:r>
+        <w:t xml:space="preserve">avec une forte variabilité interannuelle </w:t>
+      </w:r>
+      <w:r>
+        <w:fldChar w:fldCharType="begin"/>
+      </w:r>
+      <w:r>
+        <w:instrText xml:space="preserve"> ADDIN ZOTERO_ITEM CSL_CITATION {"citationID":"RfxFxWst","properties":{"formattedCitation":"(Bardis and Hissem 2018)","plainCitation":"(Bardis and Hissem 2018)","noteIndex":0},"citationItems":[{"id":180,"uris":["http://zotero.org/users/local/UEuxHZ0O/items/QILGY6KS"],"uri":["http://zotero.org/users/local/UEuxHZ0O/items/QILGY6KS"],"itemData":{"id":180,"type":"article-journal","language":"fr","page":"19","source":"Zotero","title":"Paris face au changement climatique","author":[{"family":"Bardis","given":"Sarah"},{"family":"Hissem","given":"Nora"}],"issued":{"date-parts":[["2018"]]}}}],"schema":"https://github.com/citation-style-language/schema/raw/master/csl-citation.json"} </w:instrText>
+      </w:r>
+      <w:r>
+        <w:fldChar w:fldCharType="separate"/>
+      </w:r>
+      <w:r>
+        <w:rPr>
+          <w:rFonts w:ascii="Calibri" w:hAnsi="Calibri" w:cs="Calibri"/>
+        </w:rPr>
+        <w:t>(Bardis and Hissem 2018)</w:t>
+      </w:r>
+      <w:r>
+        <w:fldChar w:fldCharType="end"/>
+      </w:r>
+      <w:r>
+        <w:t>. Ceci se traduit par un assèchement des sols au printemps et en été. A l’échelle de la France, une faible augmentation des précipitations est caractérisée sur le quart nord-est de la France assortie d’une diminution dans le sud-est. « </w:t>
+      </w:r>
+      <w:r>
+        <w:rPr>
+          <w:i/>
+        </w:rPr>
+        <w:t>A l’échelle saisonnière, les diminutions des précipitations dans le sud de la France sont principalement marquées en hiver et en été. Les tendances à l’augmentation sur le centre et le nord du bassin Rhône-Méditerranée sont principalement en automne (météo France/</w:t>
       </w:r>
       <w:proofErr w:type="spellStart"/>
       <w:r>
         <w:rPr>
-          <w:rFonts w:ascii="Calibri" w:hAnsi="Calibri" w:cs="Calibri"/>
-          <w:szCs w:val="24"/>
-        </w:rPr>
-        <w:t>Aubé</w:t>
+          <w:i/>
+        </w:rPr>
+        <w:t>climatHD</w:t>
       </w:r>
       <w:proofErr w:type="spellEnd"/>
       <w:r>
         <w:rPr>
-          <w:rFonts w:ascii="Calibri" w:hAnsi="Calibri" w:cs="Calibri"/>
-          <w:szCs w:val="24"/>
-        </w:rPr>
-        <w:t>, D. 2016)</w:t>
+          <w:i/>
+        </w:rPr>
+        <w:t>).</w:t>
+      </w:r>
+      <w:r>
+        <w:t> »</w:t>
+      </w:r>
+      <w:r>
+        <w:t xml:space="preserve"> </w:t>
+      </w:r>
+      <w:r>
+        <w:fldChar w:fldCharType="begin"/>
+      </w:r>
+      <w:r>
+        <w:instrText xml:space="preserve"> ADDIN ZOTERO_ITEM CSL_CITATION {"citationID":"CCFIvsS4","properties":{"formattedCitation":"(Aub\\uc0\\u233{}, D. 2016)","plainCitation":"(Aubé, D. 2016)","noteIndex":0},"citationItems":[{"id":194,"uris":["http://zotero.org/users/local/UEuxHZ0O/items/J6P5WI7W"],"uri":["http://zotero.org/users/local/UEuxHZ0O/items/J6P5WI7W"],"itemData":{"id":194,"type":"webpage","container-title":"Agence de l'eau Rhône Méditerranée Corse","note":"Collection « eau &amp; connaissance ». Agence de l’eau Rhône Méditerranée Corse. 114 pages.","title":"Impacts du changement climatique dans le domaine de l’eau sur les bassins Rhône-Méditerranée et Corse - Bilan actualisé des connaissances.","URL":"https://www.actu-environnement.com/media/pdf/news-30801-bilan-connaissances-changement-climat-eau-rmc.pdf","author":[{"literal":"Aubé, D."}],"accessed":{"date-parts":[["2020",4,28]]},"issued":{"date-parts":[["2016"]]}}}],"schema":"https://github.com/citation-style-language/schema/raw/master/csl-citation.json"} </w:instrText>
+      </w:r>
+      <w:r>
+        <w:fldChar w:fldCharType="separate"/>
+      </w:r>
+      <w:r>
+        <w:rPr>
+          <w:rFonts w:ascii="Calibri" w:hAnsi="Calibri" w:cs="Calibri"/>
+          <w:szCs w:val="24"/>
+        </w:rPr>
+        <w:t>(Aubé, D. 2016)</w:t>
       </w:r>
       <w:r>
         <w:fldChar w:fldCharType="end"/>
       </w:r>
       <w:r>
-        <w:t xml:space="preserve"> .</w:t>
+        <w:t>.</w:t>
+      </w:r>
+      <w:r>
+        <w:t xml:space="preserve"> </w:t>
+      </w:r>
+      <w:r>
+        <w:t xml:space="preserve">Selon les projections de </w:t>
+      </w:r>
+      <w:r>
+        <w:t xml:space="preserve">Terray et </w:t>
+      </w:r>
+      <w:proofErr w:type="spellStart"/>
+      <w:r>
+        <w:t>Boé</w:t>
+      </w:r>
+      <w:proofErr w:type="spellEnd"/>
+      <w:r>
+        <w:t xml:space="preserve"> sur la France </w:t>
+      </w:r>
+      <w:r>
+        <w:fldChar w:fldCharType="begin"/>
+      </w:r>
+      <w:r>
+        <w:instrText xml:space="preserve"> ADDIN ZOTERO_ITEM CSL_CITATION {"citationID":"RoiavOYS","properties":{"formattedCitation":"(Terray and Bo\\uc0\\u233{} 2013)","plainCitation":"(Terray and Boé 2013)","noteIndex":0},"citationItems":[{"id":195,"uris":["http://zotero.org/users/local/UEuxHZ0O/items/S36IJJ3J"],"uri":["http://zotero.org/users/local/UEuxHZ0O/items/S36IJJ3J"],"itemData":{"id":195,"type":"article-journal","abstract":"We tackle here the question of past and future climate change at sub-regional or country scale with the example of France. We assess France climate evolution during the 20th and 21st century as simulated by an exhaustive range of global climate simulations. We first show that the large observed warming of the last 30years can be simulated only if anthropogenic forcings are taken into account. We also suggest that human influence could have made a substantial contribution to the observed 20th century multi-decadal temperature fluctuations. We then show that France averaged annual mean temperature at the end of the 21st century is projected to be on the order of 4.5K warmer than in the early 20th century under the radiative concentration pathways 8.5 (RCP8.5) scenario. Summer changes are greater than their winter counterpart (6K versus 3.7K). Near-future (2020–2049) changes are on the order of 2.1K (wit</w:instrText>
+      </w:r>
+      <w:r>
+        <w:instrText xml:space="preserve">h 2.6K in summer and 1.8K in winter). Model projections also suggest a substantial summer precipitation decrease (−0.6mm/day), in particular over southern France, and a moderate winter increase, (0.3mm/day), mostly over the northernmost part of France. Uncertainties about the amplitude of these precipitation changes remain large. We then quantify the various sources of uncertainty and study how their ranking varies with time. We also propose a physically-based metric approach to reduce model uncertainty and illustrate it with the case of summer temperature changes. Finally, timing and amplitude of France climate change in case of a global average 2-K warming are investigated. Aggressive mitigation pathways (such as RCP2.6) are absolutely required to avoid crossing or barely exceeding the 2-K global threshold. However, France climate change requiring adaptation measures is still to be expected even if we achieve to remain below the 2-K global target.","container-title":"Comptes Rendus Geoscience","DOI":"10.1016/j.crte.2013.02.003","ISSN":"1631-0713","issue":"3","journalAbbreviation":"Comptes Rendus Geoscience","language":"en","page":"136-149","source":"ScienceDirect","title":"Quantifying 21st-century France climate change and related uncertainties","volume":"345","author":[{"family":"Terray","given":"Laurent"},{"family":"Boé","given":"Julien"}],"issued":{"date-parts":[["2013",3,1]]}}}],"schema":"https://github.com/citation-style-language/schema/raw/master/csl-citation.json"} </w:instrText>
+      </w:r>
+      <w:r>
+        <w:fldChar w:fldCharType="separate"/>
+      </w:r>
+      <w:r>
+        <w:rPr>
+          <w:rFonts w:ascii="Calibri" w:hAnsi="Calibri" w:cs="Calibri"/>
+          <w:szCs w:val="24"/>
+        </w:rPr>
+        <w:t>(Terray and Boé 2013)</w:t>
+      </w:r>
+      <w:r>
+        <w:fldChar w:fldCharType="end"/>
+      </w:r>
+      <w:r>
+        <w:t>, la diminution des pr</w:t>
+      </w:r>
+      <w:r>
+        <w:t>é</w:t>
+      </w:r>
+      <w:r>
+        <w:t>cipitations estivales sera surtout marqu</w:t>
+      </w:r>
+      <w:r>
+        <w:t>é</w:t>
+      </w:r>
+      <w:r>
+        <w:t xml:space="preserve">e </w:t>
+      </w:r>
+      <w:r>
+        <w:t>dans le</w:t>
+      </w:r>
+      <w:r>
+        <w:t xml:space="preserve"> </w:t>
+      </w:r>
+      <w:r>
+        <w:t>sud</w:t>
+      </w:r>
+      <w:r>
+        <w:t xml:space="preserve">. </w:t>
+      </w:r>
+      <w:r>
+        <w:t>Globalement, e</w:t>
+      </w:r>
+      <w:r>
+        <w:t xml:space="preserve">lle pourrait être </w:t>
+      </w:r>
+      <w:r>
+        <w:t xml:space="preserve">de l’ordre de -0.6mm/jour avec le scénario RCP 8.5, le plus </w:t>
+      </w:r>
+      <w:r>
+        <w:lastRenderedPageBreak/>
+        <w:t>défavorable</w:t>
+      </w:r>
+      <w:r>
+        <w:t xml:space="preserve">. Elle </w:t>
+      </w:r>
+      <w:r>
+        <w:t>ser</w:t>
+      </w:r>
+      <w:r>
+        <w:t>rait</w:t>
+      </w:r>
+      <w:r>
+        <w:t xml:space="preserve"> </w:t>
+      </w:r>
+      <w:r>
+        <w:t>en partie compensée</w:t>
+      </w:r>
+      <w:r>
+        <w:t xml:space="preserve"> </w:t>
+      </w:r>
+      <w:r>
+        <w:t xml:space="preserve">par </w:t>
+      </w:r>
+      <w:r>
+        <w:t>une augmentation modérée en hiver, +0.3mm/jour sous le même scénario.</w:t>
       </w:r>
     </w:p>
     <w:p/>
-    <w:p>
-      <w:r>
-        <w:t>Précipitations</w:t>
-      </w:r>
-    </w:p>
-    <w:p>
-      <w:r>
-        <w:t xml:space="preserve">En Île-de-France, le signal n’est pas très évident. Il y a bien </w:t>
-      </w:r>
-      <w:r>
-        <w:t>une légère augmentation des cumuls annuels</w:t>
-      </w:r>
-      <w:r>
-        <w:t>, mais elle n’est pas aussi nette que l’augmentation des températures. D’un point de vue saisonnier</w:t>
-      </w:r>
-      <w:r>
-        <w:t xml:space="preserve">, </w:t>
-      </w:r>
-      <w:r>
-        <w:t>« </w:t>
-      </w:r>
-      <w:r>
-        <w:t>l</w:t>
-      </w:r>
-      <w:r>
-        <w:rPr>
-          <w:i/>
-        </w:rPr>
-        <w:t>es automnes sont légèrement plus secs, tandis que les autres saisons sont légèrement plus humides, mais les variations restent faibles.</w:t>
-      </w:r>
-      <w:r>
-        <w:t xml:space="preserve"> » </w:t>
-      </w:r>
-      <w:r>
-        <w:t xml:space="preserve">avec une forte variabilité interannuelle </w:t>
-      </w:r>
-      <w:r>
-        <w:fldChar w:fldCharType="begin"/>
-      </w:r>
-      <w:r>
-        <w:instrText xml:space="preserve"> ADDIN ZOTERO_ITEM CSL_CITATION {"citationID":"RfxFxWst","properties":{"formattedCitation":"(Bardis and Hissem 2018)","plainCitation":"(Bardis and Hissem 2018)","noteIndex":0},"citationItems":[{"id":180,"uris":["http://zotero.org/users/local/UEuxHZ0O/items/QILGY6KS"],"uri":["http://zotero.org/users/local/UEuxHZ0O/items/QILGY6KS"],"itemData":{"id":180,"type":"article-journal","language":"fr","page":"19","source":"Zotero","title":"Paris face au changement climatique","author":[{"family":"Bardis","given":"Sarah"},{"family":"Hissem","given":"Nora"}],"issued":{"date-parts":[["2018"]]}}}],"schema":"https://github.com/citation-style-language/schema/raw/master/csl-citation.json"} </w:instrText>
-      </w:r>
-      <w:r>
-        <w:fldChar w:fldCharType="separate"/>
-      </w:r>
-      <w:r>
-        <w:rPr>
-          <w:rFonts w:ascii="Calibri" w:hAnsi="Calibri" w:cs="Calibri"/>
-        </w:rPr>
-        <w:t xml:space="preserve">(Bardis and </w:t>
-      </w:r>
+    <w:p/>
+    <w:p>
+      <w:pPr>
+        <w:rPr>
+          <w:lang w:val="en-US"/>
+        </w:rPr>
+      </w:pPr>
       <w:proofErr w:type="spellStart"/>
       <w:r>
         <w:rPr>
-          <w:rFonts w:ascii="Calibri" w:hAnsi="Calibri" w:cs="Calibri"/>
-        </w:rPr>
-        <w:t>Hissem</w:t>
+          <w:lang w:val="en-US"/>
+        </w:rPr>
+        <w:t>Additionnal</w:t>
       </w:r>
       <w:proofErr w:type="spellEnd"/>
       <w:r>
         <w:rPr>
-          <w:rFonts w:ascii="Calibri" w:hAnsi="Calibri" w:cs="Calibri"/>
-        </w:rPr>
-        <w:t xml:space="preserve"> 2018)</w:t>
-      </w:r>
-      <w:r>
-        <w:fldChar w:fldCharType="end"/>
-      </w:r>
-      <w:r>
-        <w:t>. Ceci se traduit par un assèchement des sols au printemps et en été. A l’échelle de la France, une faible augmentation des précipitations est caractérisée sur le quart nord-est de la France assortie d’une diminution dans le sud-est. « </w:t>
-      </w:r>
-      <w:r>
-        <w:rPr>
-          <w:i/>
-        </w:rPr>
-        <w:t>A l’échelle saisonnière, les diminutions des précipitations dans le sud de la France sont principalement marquées en hiver et en été. Les tendances à l’augmentation sur le centre et le nord du bassin Rhône-Méditerranée sont principalement en automne (météo France/</w:t>
-      </w:r>
+          <w:lang w:val="en-US"/>
+        </w:rPr>
+        <w:t xml:space="preserve"> files</w:t>
+      </w:r>
+    </w:p>
+    <w:p>
+      <w:pPr>
+        <w:rPr>
+          <w:lang w:val="en-US"/>
+        </w:rPr>
+      </w:pPr>
       <w:proofErr w:type="spellStart"/>
       <w:r>
         <w:rPr>
-          <w:i/>
-        </w:rPr>
-        <w:t>climatHD</w:t>
+          <w:lang w:val="en-US"/>
+        </w:rPr>
+        <w:t>Acknoledgements</w:t>
       </w:r>
       <w:proofErr w:type="spellEnd"/>
-      <w:r>
-        <w:rPr>
-          <w:i/>
-        </w:rPr>
-        <w:t>).</w:t>
-      </w:r>
-      <w:r>
-        <w:t> »</w:t>
-      </w:r>
-      <w:r>
-        <w:t xml:space="preserve"> </w:t>
-      </w:r>
-      <w:r>
-        <w:fldChar w:fldCharType="begin"/>
-      </w:r>
-      <w:r>
-        <w:instrText xml:space="preserve"> ADDIN ZOTERO_ITEM CSL_CITATION {"citationID":"CCFIvsS4","properties":{"formattedCitation":"(Aub\\uc0\\u233{}, D. 2016)","plainCitation":"(Aubé, D. 2016)","noteIndex":0},"citationItems":[{"id":194,"uris":["http://zotero.org/users/local/UEuxHZ0O/items/J6P5WI7W"],"uri":["http://zotero.org/users/local/UEuxHZ0O/items/J6P5WI7W"],"itemData":{"id":194,"type":"webpage","container-title":"Agence de l'eau Rhône Méditerranée Corse","note":"Collection « eau &amp; connaissance ». Agence de l’eau Rhône Méditerranée Corse. 114 pages.","title":"Impacts du changement climatique dans le domaine de l’eau sur les bassins Rhône-Méditerranée et Corse - Bilan actualisé des connaissances.","URL":"https://www.actu-environnement.com/media/pdf/news-30801-bilan-connaissances-changement-climat-eau-rmc.pdf","author":[{"literal":"Aubé, D."}],"accessed":{"date-parts":[["2020",4,28]]},"issued":{"date-parts":[["2016"]]}}}],"schema":"https://github.com/citation-style-language/schema/raw/master/csl-citation.json"} </w:instrText>
-      </w:r>
-      <w:r>
-        <w:fldChar w:fldCharType="separate"/>
-      </w:r>
-      <w:r>
-        <w:rPr>
-          <w:rFonts w:ascii="Calibri" w:hAnsi="Calibri" w:cs="Calibri"/>
-          <w:szCs w:val="24"/>
-        </w:rPr>
-        <w:t>(</w:t>
-      </w:r>
+    </w:p>
+    <w:p>
+      <w:pPr>
+        <w:rPr>
+          <w:lang w:val="en-US"/>
+        </w:rPr>
+      </w:pPr>
       <w:proofErr w:type="spellStart"/>
       <w:r>
         <w:rPr>
-          <w:rFonts w:ascii="Calibri" w:hAnsi="Calibri" w:cs="Calibri"/>
-          <w:szCs w:val="24"/>
-        </w:rPr>
-        <w:t>Aubé</w:t>
+          <w:lang w:val="en-US"/>
+        </w:rPr>
+        <w:t>Availiability</w:t>
       </w:r>
       <w:proofErr w:type="spellEnd"/>
       <w:r>
         <w:rPr>
-          <w:rFonts w:ascii="Calibri" w:hAnsi="Calibri" w:cs="Calibri"/>
-          <w:szCs w:val="24"/>
-        </w:rPr>
-        <w:t>, D. 2016)</w:t>
-      </w:r>
-      <w:r>
-        <w:fldChar w:fldCharType="end"/>
-      </w:r>
-      <w:r>
-        <w:t>.</w:t>
-      </w:r>
-      <w:r>
-        <w:t xml:space="preserve"> </w:t>
-      </w:r>
-      <w:r>
-        <w:t xml:space="preserve">Selon les projections de </w:t>
-      </w:r>
-      <w:r>
-        <w:t xml:space="preserve">Terray et </w:t>
-      </w:r>
-      <w:proofErr w:type="spellStart"/>
-      <w:r>
-        <w:t>Boé</w:t>
-      </w:r>
-      <w:proofErr w:type="spellEnd"/>
-      <w:r>
-        <w:t xml:space="preserve"> sur la France </w:t>
-      </w:r>
-      <w:r>
-        <w:fldChar w:fldCharType="begin"/>
-      </w:r>
-      <w:r>
-        <w:instrText xml:space="preserve"> ADDIN ZOTERO_ITEM CSL_CITATION {"citationID":"RoiavOYS","properties":{"formattedCitation":"(Terray and Bo\\uc0\\u233{} 2013)","plainCitation":"(Terray and Boé 2013)","noteIndex":0},"citationItems":[{"id":195,"uris":["http://zotero.org/users/local/UEuxHZ0O/items/S36IJJ3J"],"uri":["http://zotero.org/users/local/UEuxHZ0O/items/S36IJJ3J"],"itemData":{"id":195,"type":"article-journal","abstract":"We tackle here the question of past and future climate change at sub-regional or country scale with the example of France. We assess France climate evolution during the 20th and 21st century as simulated by an exhaustive range of global climate simulations. We first show that the large observed warming of the last 30years can be simulated only if anthropogenic forcings are taken into account. We also suggest that human influence could have made a substantial contribution to the observed 20th century multi-decadal temperature fluctuations. We then show that France averaged annual mean temperature at the end of the 21st century is projected to be on the order of 4.5K warmer than in the early 20th century under the radiative concentration pathways 8.5 (RCP8.5) scenario. Summer changes are greater than their winter counterpart (6K versus 3.7K). Near-future (2020–2049) changes are on the order of 2.1K (wit</w:instrText>
-      </w:r>
-      <w:r>
-        <w:instrText xml:space="preserve">h 2.6K in summer and 1.8K in winter). Model projections also suggest a substantial summer precipitation decrease (−0.6mm/day), in particular over southern France, and a moderate winter increase, (0.3mm/day), mostly over the northernmost part of France. Uncertainties about the amplitude of these precipitation changes remain large. We then quantify the various sources of uncertainty and study how their ranking varies with time. We also propose a physically-based metric approach to reduce model uncertainty and illustrate it with the case of summer temperature changes. Finally, timing and amplitude of France climate change in case of a global average 2-K warming are investigated. Aggressive mitigation pathways (such as RCP2.6) are absolutely required to avoid crossing or barely exceeding the 2-K global threshold. However, France climate change requiring adaptation measures is still to be expected even if we achieve to remain below the 2-K global target.","container-title":"Comptes Rendus Geoscience","DOI":"10.1016/j.crte.2013.02.003","ISSN":"1631-0713","issue":"3","journalAbbreviation":"Comptes Rendus Geoscience","language":"en","page":"136-149","source":"ScienceDirect","title":"Quantifying 21st-century France climate change and related uncertainties","volume":"345","author":[{"family":"Terray","given":"Laurent"},{"family":"Boé","given":"Julien"}],"issued":{"date-parts":[["2013",3,1]]}}}],"schema":"https://github.com/citation-style-language/schema/raw/master/csl-citation.json"} </w:instrText>
-      </w:r>
-      <w:r>
-        <w:fldChar w:fldCharType="separate"/>
-      </w:r>
-      <w:r>
-        <w:rPr>
-          <w:rFonts w:ascii="Calibri" w:hAnsi="Calibri" w:cs="Calibri"/>
-          <w:szCs w:val="24"/>
-        </w:rPr>
-        <w:t xml:space="preserve">(Terray and </w:t>
-      </w:r>
-      <w:proofErr w:type="spellStart"/>
-      <w:r>
-        <w:rPr>
-          <w:rFonts w:ascii="Calibri" w:hAnsi="Calibri" w:cs="Calibri"/>
-          <w:szCs w:val="24"/>
-        </w:rPr>
-        <w:t>Boé</w:t>
-      </w:r>
-      <w:proofErr w:type="spellEnd"/>
-      <w:r>
-        <w:rPr>
-          <w:rFonts w:ascii="Calibri" w:hAnsi="Calibri" w:cs="Calibri"/>
-          <w:szCs w:val="24"/>
-        </w:rPr>
-        <w:t xml:space="preserve"> 2013)</w:t>
-      </w:r>
-      <w:r>
-        <w:fldChar w:fldCharType="end"/>
-      </w:r>
-      <w:r>
-        <w:t>, la diminution des pr</w:t>
-      </w:r>
-      <w:r>
-        <w:t>é</w:t>
-      </w:r>
-      <w:r>
-        <w:t>cipitations estivales sera surtout marqu</w:t>
-      </w:r>
-      <w:r>
-        <w:t>é</w:t>
-      </w:r>
-      <w:r>
-        <w:t xml:space="preserve">e </w:t>
-      </w:r>
-      <w:r>
-        <w:t>dans le</w:t>
-      </w:r>
-      <w:r>
-        <w:t xml:space="preserve"> </w:t>
-      </w:r>
-      <w:r>
-        <w:t>sud</w:t>
-      </w:r>
-      <w:r>
-        <w:t xml:space="preserve">. </w:t>
-      </w:r>
-      <w:r>
-        <w:t>Globalement, e</w:t>
-      </w:r>
-      <w:r>
-        <w:t xml:space="preserve">lle pourrait être </w:t>
-      </w:r>
-      <w:r>
-        <w:t>de l’ordre de -0.6mm/jour avec le scénario RCP 8.5, le plus défavorable</w:t>
-      </w:r>
-      <w:r>
-        <w:t xml:space="preserve">. Elle </w:t>
-      </w:r>
-      <w:r>
-        <w:t>ser</w:t>
-      </w:r>
-      <w:r>
-        <w:t>rait</w:t>
-      </w:r>
-      <w:r>
-        <w:t xml:space="preserve"> </w:t>
-      </w:r>
-      <w:r>
-        <w:t>en partie compensée</w:t>
-      </w:r>
-      <w:r>
-        <w:t xml:space="preserve"> </w:t>
-      </w:r>
-      <w:r>
-        <w:t xml:space="preserve">par </w:t>
-      </w:r>
-      <w:r>
-        <w:t>une augmentation modérée en hiver, +0.3mm/jour sous le même scénario.</w:t>
-      </w:r>
-    </w:p>
-    <w:p>
-      <w:bookmarkStart w:id="3" w:name="_GoBack"/>
-      <w:bookmarkEnd w:id="3"/>
-    </w:p>
-    <w:p/>
-    <w:p>
-      <w:proofErr w:type="spellStart"/>
-      <w:r>
-        <w:t>Additionnal</w:t>
-      </w:r>
-      <w:proofErr w:type="spellEnd"/>
-      <w:r>
-        <w:t xml:space="preserve"> files</w:t>
-      </w:r>
-    </w:p>
-    <w:p>
-      <w:proofErr w:type="spellStart"/>
-      <w:r>
-        <w:t>Acknoledgements</w:t>
-      </w:r>
-      <w:proofErr w:type="spellEnd"/>
-    </w:p>
-    <w:p>
-      <w:proofErr w:type="spellStart"/>
-      <w:r>
-        <w:t>Availiability</w:t>
-      </w:r>
-      <w:proofErr w:type="spellEnd"/>
-      <w:r>
+          <w:lang w:val="en-US"/>
+        </w:rPr>
         <w:t xml:space="preserve"> of Data</w:t>
       </w:r>
     </w:p>
@@ -4593,7 +4802,7 @@
       </w:r>
     </w:p>
   </w:comment>
-  <w:comment w:id="1" w:author="Godard" w:date="2020-04-15T18:47:00Z" w:initials="VG">
+  <w:comment w:id="9" w:author="Godard" w:date="2020-04-15T18:47:00Z" w:initials="VG">
     <w:p>
       <w:pPr>
         <w:pStyle w:val="Commentaire"/>
@@ -4614,7 +4823,7 @@
       <w:proofErr w:type="spellEnd"/>
     </w:p>
   </w:comment>
-  <w:comment w:id="2" w:author="Godard" w:date="2020-04-14T18:23:00Z" w:initials="VG">
+  <w:comment w:id="10" w:author="Godard" w:date="2020-04-14T18:23:00Z" w:initials="VG">
     <w:p>
       <w:pPr>
         <w:pStyle w:val="Commentaire"/>
@@ -6515,7 +6724,7 @@
 </file>
 
 <file path=customXml/itemProps1.xml><?xml version="1.0" encoding="utf-8"?>
-<ds:datastoreItem xmlns:ds="http://schemas.openxmlformats.org/officeDocument/2006/customXml" ds:itemID="{9AC215CD-2B5C-4659-9AAF-348415512213}">
+<ds:datastoreItem xmlns:ds="http://schemas.openxmlformats.org/officeDocument/2006/customXml" ds:itemID="{7374764B-7616-4308-9593-D77D77743BE2}">
   <ds:schemaRefs>
     <ds:schemaRef ds:uri="http://schemas.openxmlformats.org/officeDocument/2006/bibliography"/>
   </ds:schemaRefs>

</xml_diff>